<commit_message>
Update Nhóm 5 Báo Cáo Niên Luận Ngành Kỹ Thuật Phần Mềm-  CT250.docx
</commit_message>
<xml_diff>
--- a/Documents/Nhóm 5 Báo Cáo Niên Luận Ngành Kỹ Thuật Phần Mềm-  CT250.docx
+++ b/Documents/Nhóm 5 Báo Cáo Niên Luận Ngành Kỹ Thuật Phần Mềm-  CT250.docx
@@ -1527,11 +1527,7 @@
           </mc:Choice>
           <mc:Fallback>
             <w:pict>
-              <v:shapetype w14:anchorId="66A1FC7D" id="_x0000_t202" coordsize="21600,21600" o:spt="202" path="m,l,21600r21600,l21600,xe">
-                <v:stroke joinstyle="miter"/>
-                <v:path gradientshapeok="t" o:connecttype="rect"/>
-              </v:shapetype>
-              <v:shape id="Text Box 5" o:spid="_x0000_s1027" type="#_x0000_t202" style="position:absolute;left:0;text-align:left;margin-left:160.3pt;margin-top:12.45pt;width:211.5pt;height:99.5pt;z-index:251661312;visibility:visible;mso-wrap-style:square;mso-width-percent:0;mso-height-percent:0;mso-wrap-distance-left:9pt;mso-wrap-distance-top:0;mso-wrap-distance-right:9pt;mso-wrap-distance-bottom:0;mso-position-horizontal:right;mso-position-horizontal-relative:margin;mso-position-vertical:absolute;mso-position-vertical-relative:text;mso-width-percent:0;mso-height-percent:0;mso-width-relative:page;mso-height-relative:page;v-text-anchor:top" o:gfxdata="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" filled="f" stroked="f">
+              <v:shape w14:anchorId="66A1FC7D" id="Text Box 5" o:spid="_x0000_s1027" type="#_x0000_t202" style="position:absolute;left:0;text-align:left;margin-left:160.3pt;margin-top:12.45pt;width:211.5pt;height:99.5pt;z-index:251661312;visibility:visible;mso-wrap-style:square;mso-width-percent:0;mso-height-percent:0;mso-wrap-distance-left:9pt;mso-wrap-distance-top:0;mso-wrap-distance-right:9pt;mso-wrap-distance-bottom:0;mso-position-horizontal:right;mso-position-horizontal-relative:margin;mso-position-vertical:absolute;mso-position-vertical-relative:text;mso-width-percent:0;mso-height-percent:0;mso-width-relative:page;mso-height-relative:page;v-text-anchor:top" o:gfxdata="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" filled="f" stroked="f">
                 <v:textbox>
                   <w:txbxContent>
                     <w:p>
@@ -1800,8 +1796,6 @@
         </w:rPr>
         <w:t xml:space="preserve">  </w:t>
       </w:r>
-      <w:bookmarkStart w:id="0" w:name="_GoBack"/>
-      <w:bookmarkEnd w:id="0"/>
     </w:p>
     <w:p>
       <w:pPr>
@@ -2055,12 +2049,1401 @@
     </w:p>
     <w:p>
       <w:r>
+        <w:br w:type="page"/>
+      </w:r>
+      <w:r>
         <w:lastRenderedPageBreak/>
+        <w:t>Lời cảm ơn</w:t>
+      </w:r>
+    </w:p>
+    <w:p>
+      <w:pPr>
+        <w:spacing w:line="259" w:lineRule="auto"/>
+        <w:ind w:firstLine="0"/>
+      </w:pPr>
+      <w:r>
         <w:br w:type="page"/>
       </w:r>
     </w:p>
     <w:p>
       <w:pPr>
+        <w:ind w:left="2880" w:firstLine="720"/>
+        <w:rPr>
+          <w:sz w:val="40"/>
+          <w:szCs w:val="40"/>
+        </w:rPr>
+      </w:pPr>
+      <w:r>
+        <w:rPr>
+          <w:sz w:val="40"/>
+          <w:szCs w:val="40"/>
+        </w:rPr>
+        <w:lastRenderedPageBreak/>
+        <w:t>MỤC LỤC</w:t>
+      </w:r>
+    </w:p>
+    <w:sdt>
+      <w:sdtPr>
+        <w:id w:val="-2145195088"/>
+        <w:docPartObj>
+          <w:docPartGallery w:val="Table of Contents"/>
+          <w:docPartUnique/>
+        </w:docPartObj>
+      </w:sdtPr>
+      <w:sdtEndPr>
+        <w:rPr>
+          <w:rFonts w:ascii="Times New Roman" w:eastAsiaTheme="minorEastAsia" w:hAnsi="Times New Roman" w:cstheme="minorBidi"/>
+          <w:b/>
+          <w:bCs/>
+          <w:noProof/>
+          <w:color w:val="auto"/>
+          <w:sz w:val="26"/>
+          <w:szCs w:val="22"/>
+          <w:lang w:eastAsia="ja-JP"/>
+        </w:rPr>
+      </w:sdtEndPr>
+      <w:sdtContent>
+        <w:p>
+          <w:pPr>
+            <w:pStyle w:val="TOCHeading"/>
+            <w:numPr>
+              <w:ilvl w:val="0"/>
+              <w:numId w:val="0"/>
+            </w:numPr>
+            <w:ind w:left="284"/>
+          </w:pPr>
+        </w:p>
+        <w:p>
+          <w:pPr>
+            <w:pStyle w:val="TOC1"/>
+            <w:tabs>
+              <w:tab w:val="left" w:pos="660"/>
+              <w:tab w:val="right" w:leader="dot" w:pos="9111"/>
+            </w:tabs>
+            <w:rPr>
+              <w:rFonts w:asciiTheme="minorHAnsi" w:hAnsiTheme="minorHAnsi"/>
+              <w:noProof/>
+              <w:sz w:val="22"/>
+            </w:rPr>
+          </w:pPr>
+          <w:r>
+            <w:fldChar w:fldCharType="begin"/>
+          </w:r>
+          <w:r>
+            <w:instrText xml:space="preserve"> TOC \o "1-3" \h \z \u </w:instrText>
+          </w:r>
+          <w:r>
+            <w:fldChar w:fldCharType="separate"/>
+          </w:r>
+          <w:hyperlink w:anchor="_Toc86305462" w:history="1">
+            <w:r>
+              <w:rPr>
+                <w:rStyle w:val="Hyperlink"/>
+                <w:rFonts w:ascii="Arial" w:hAnsi="Arial"/>
+                <w:noProof/>
+              </w:rPr>
+              <w:t>1</w:t>
+            </w:r>
+            <w:r>
+              <w:rPr>
+                <w:rFonts w:asciiTheme="minorHAnsi" w:hAnsiTheme="minorHAnsi"/>
+                <w:noProof/>
+                <w:sz w:val="22"/>
+              </w:rPr>
+              <w:tab/>
+            </w:r>
+            <w:r>
+              <w:rPr>
+                <w:rStyle w:val="Hyperlink"/>
+                <w:noProof/>
+              </w:rPr>
+              <w:t>Phần giới thiệu</w:t>
+            </w:r>
+            <w:r>
+              <w:rPr>
+                <w:noProof/>
+                <w:webHidden/>
+              </w:rPr>
+              <w:tab/>
+            </w:r>
+            <w:r>
+              <w:rPr>
+                <w:noProof/>
+                <w:webHidden/>
+              </w:rPr>
+              <w:fldChar w:fldCharType="begin"/>
+            </w:r>
+            <w:r>
+              <w:rPr>
+                <w:noProof/>
+                <w:webHidden/>
+              </w:rPr>
+              <w:instrText xml:space="preserve"> PAGEREF _Toc86305462 \h </w:instrText>
+            </w:r>
+            <w:r>
+              <w:rPr>
+                <w:noProof/>
+                <w:webHidden/>
+              </w:rPr>
+            </w:r>
+            <w:r>
+              <w:rPr>
+                <w:noProof/>
+                <w:webHidden/>
+              </w:rPr>
+              <w:fldChar w:fldCharType="separate"/>
+            </w:r>
+            <w:r>
+              <w:rPr>
+                <w:noProof/>
+                <w:webHidden/>
+              </w:rPr>
+              <w:t>5</w:t>
+            </w:r>
+            <w:r>
+              <w:rPr>
+                <w:noProof/>
+                <w:webHidden/>
+              </w:rPr>
+              <w:fldChar w:fldCharType="end"/>
+            </w:r>
+          </w:hyperlink>
+        </w:p>
+        <w:p>
+          <w:pPr>
+            <w:pStyle w:val="TOC2"/>
+            <w:tabs>
+              <w:tab w:val="left" w:pos="1320"/>
+              <w:tab w:val="right" w:leader="dot" w:pos="9111"/>
+            </w:tabs>
+            <w:rPr>
+              <w:rFonts w:asciiTheme="minorHAnsi" w:hAnsiTheme="minorHAnsi"/>
+              <w:noProof/>
+              <w:sz w:val="22"/>
+            </w:rPr>
+          </w:pPr>
+          <w:hyperlink w:anchor="_Toc86305463" w:history="1">
+            <w:r>
+              <w:rPr>
+                <w:rStyle w:val="Hyperlink"/>
+                <w:rFonts w:ascii="Arial" w:hAnsi="Arial"/>
+                <w:noProof/>
+              </w:rPr>
+              <w:t>1.1</w:t>
+            </w:r>
+            <w:r>
+              <w:rPr>
+                <w:rFonts w:asciiTheme="minorHAnsi" w:hAnsiTheme="minorHAnsi"/>
+                <w:noProof/>
+                <w:sz w:val="22"/>
+              </w:rPr>
+              <w:tab/>
+            </w:r>
+            <w:r>
+              <w:rPr>
+                <w:rStyle w:val="Hyperlink"/>
+                <w:noProof/>
+              </w:rPr>
+              <w:t>Đặt vấn đề</w:t>
+            </w:r>
+            <w:r>
+              <w:rPr>
+                <w:noProof/>
+                <w:webHidden/>
+              </w:rPr>
+              <w:tab/>
+            </w:r>
+            <w:r>
+              <w:rPr>
+                <w:noProof/>
+                <w:webHidden/>
+              </w:rPr>
+              <w:fldChar w:fldCharType="begin"/>
+            </w:r>
+            <w:r>
+              <w:rPr>
+                <w:noProof/>
+                <w:webHidden/>
+              </w:rPr>
+              <w:instrText xml:space="preserve"> PAGEREF _Toc86305463 \h </w:instrText>
+            </w:r>
+            <w:r>
+              <w:rPr>
+                <w:noProof/>
+                <w:webHidden/>
+              </w:rPr>
+            </w:r>
+            <w:r>
+              <w:rPr>
+                <w:noProof/>
+                <w:webHidden/>
+              </w:rPr>
+              <w:fldChar w:fldCharType="separate"/>
+            </w:r>
+            <w:r>
+              <w:rPr>
+                <w:noProof/>
+                <w:webHidden/>
+              </w:rPr>
+              <w:t>5</w:t>
+            </w:r>
+            <w:r>
+              <w:rPr>
+                <w:noProof/>
+                <w:webHidden/>
+              </w:rPr>
+              <w:fldChar w:fldCharType="end"/>
+            </w:r>
+          </w:hyperlink>
+        </w:p>
+        <w:p>
+          <w:pPr>
+            <w:pStyle w:val="TOC2"/>
+            <w:tabs>
+              <w:tab w:val="left" w:pos="1320"/>
+              <w:tab w:val="right" w:leader="dot" w:pos="9111"/>
+            </w:tabs>
+            <w:rPr>
+              <w:rFonts w:asciiTheme="minorHAnsi" w:hAnsiTheme="minorHAnsi"/>
+              <w:noProof/>
+              <w:sz w:val="22"/>
+            </w:rPr>
+          </w:pPr>
+          <w:hyperlink w:anchor="_Toc86305464" w:history="1">
+            <w:r>
+              <w:rPr>
+                <w:rStyle w:val="Hyperlink"/>
+                <w:rFonts w:ascii="Arial" w:hAnsi="Arial"/>
+                <w:noProof/>
+              </w:rPr>
+              <w:t>1.2</w:t>
+            </w:r>
+            <w:r>
+              <w:rPr>
+                <w:rFonts w:asciiTheme="minorHAnsi" w:hAnsiTheme="minorHAnsi"/>
+                <w:noProof/>
+                <w:sz w:val="22"/>
+              </w:rPr>
+              <w:tab/>
+            </w:r>
+            <w:r>
+              <w:rPr>
+                <w:rStyle w:val="Hyperlink"/>
+                <w:noProof/>
+              </w:rPr>
+              <w:t>Tóm tắt lịch sử giải quyết vấn đề</w:t>
+            </w:r>
+            <w:r>
+              <w:rPr>
+                <w:noProof/>
+                <w:webHidden/>
+              </w:rPr>
+              <w:tab/>
+            </w:r>
+            <w:r>
+              <w:rPr>
+                <w:noProof/>
+                <w:webHidden/>
+              </w:rPr>
+              <w:fldChar w:fldCharType="begin"/>
+            </w:r>
+            <w:r>
+              <w:rPr>
+                <w:noProof/>
+                <w:webHidden/>
+              </w:rPr>
+              <w:instrText xml:space="preserve"> PAGEREF _Toc86305464 \h </w:instrText>
+            </w:r>
+            <w:r>
+              <w:rPr>
+                <w:noProof/>
+                <w:webHidden/>
+              </w:rPr>
+            </w:r>
+            <w:r>
+              <w:rPr>
+                <w:noProof/>
+                <w:webHidden/>
+              </w:rPr>
+              <w:fldChar w:fldCharType="separate"/>
+            </w:r>
+            <w:r>
+              <w:rPr>
+                <w:noProof/>
+                <w:webHidden/>
+              </w:rPr>
+              <w:t>5</w:t>
+            </w:r>
+            <w:r>
+              <w:rPr>
+                <w:noProof/>
+                <w:webHidden/>
+              </w:rPr>
+              <w:fldChar w:fldCharType="end"/>
+            </w:r>
+          </w:hyperlink>
+        </w:p>
+        <w:p>
+          <w:pPr>
+            <w:pStyle w:val="TOC2"/>
+            <w:tabs>
+              <w:tab w:val="left" w:pos="1320"/>
+              <w:tab w:val="right" w:leader="dot" w:pos="9111"/>
+            </w:tabs>
+            <w:rPr>
+              <w:rFonts w:asciiTheme="minorHAnsi" w:hAnsiTheme="minorHAnsi"/>
+              <w:noProof/>
+              <w:sz w:val="22"/>
+            </w:rPr>
+          </w:pPr>
+          <w:hyperlink w:anchor="_Toc86305465" w:history="1">
+            <w:r>
+              <w:rPr>
+                <w:rStyle w:val="Hyperlink"/>
+                <w:rFonts w:ascii="Arial" w:hAnsi="Arial"/>
+                <w:noProof/>
+              </w:rPr>
+              <w:t>1.3</w:t>
+            </w:r>
+            <w:r>
+              <w:rPr>
+                <w:rFonts w:asciiTheme="minorHAnsi" w:hAnsiTheme="minorHAnsi"/>
+                <w:noProof/>
+                <w:sz w:val="22"/>
+              </w:rPr>
+              <w:tab/>
+            </w:r>
+            <w:r>
+              <w:rPr>
+                <w:rStyle w:val="Hyperlink"/>
+                <w:noProof/>
+              </w:rPr>
+              <w:t>Mục tiêu đề tài</w:t>
+            </w:r>
+            <w:r>
+              <w:rPr>
+                <w:noProof/>
+                <w:webHidden/>
+              </w:rPr>
+              <w:tab/>
+            </w:r>
+            <w:r>
+              <w:rPr>
+                <w:noProof/>
+                <w:webHidden/>
+              </w:rPr>
+              <w:fldChar w:fldCharType="begin"/>
+            </w:r>
+            <w:r>
+              <w:rPr>
+                <w:noProof/>
+                <w:webHidden/>
+              </w:rPr>
+              <w:instrText xml:space="preserve"> PAGEREF _Toc86305465 \h </w:instrText>
+            </w:r>
+            <w:r>
+              <w:rPr>
+                <w:noProof/>
+                <w:webHidden/>
+              </w:rPr>
+            </w:r>
+            <w:r>
+              <w:rPr>
+                <w:noProof/>
+                <w:webHidden/>
+              </w:rPr>
+              <w:fldChar w:fldCharType="separate"/>
+            </w:r>
+            <w:r>
+              <w:rPr>
+                <w:noProof/>
+                <w:webHidden/>
+              </w:rPr>
+              <w:t>5</w:t>
+            </w:r>
+            <w:r>
+              <w:rPr>
+                <w:noProof/>
+                <w:webHidden/>
+              </w:rPr>
+              <w:fldChar w:fldCharType="end"/>
+            </w:r>
+          </w:hyperlink>
+        </w:p>
+        <w:p>
+          <w:pPr>
+            <w:pStyle w:val="TOC2"/>
+            <w:tabs>
+              <w:tab w:val="left" w:pos="1320"/>
+              <w:tab w:val="right" w:leader="dot" w:pos="9111"/>
+            </w:tabs>
+            <w:rPr>
+              <w:rFonts w:asciiTheme="minorHAnsi" w:hAnsiTheme="minorHAnsi"/>
+              <w:noProof/>
+              <w:sz w:val="22"/>
+            </w:rPr>
+          </w:pPr>
+          <w:hyperlink w:anchor="_Toc86305466" w:history="1">
+            <w:r>
+              <w:rPr>
+                <w:rStyle w:val="Hyperlink"/>
+                <w:rFonts w:ascii="Arial" w:hAnsi="Arial"/>
+                <w:noProof/>
+              </w:rPr>
+              <w:t>1.4</w:t>
+            </w:r>
+            <w:r>
+              <w:rPr>
+                <w:rFonts w:asciiTheme="minorHAnsi" w:hAnsiTheme="minorHAnsi"/>
+                <w:noProof/>
+                <w:sz w:val="22"/>
+              </w:rPr>
+              <w:tab/>
+            </w:r>
+            <w:r>
+              <w:rPr>
+                <w:rStyle w:val="Hyperlink"/>
+                <w:noProof/>
+              </w:rPr>
+              <w:t>Đối tượng và phạm vi nghiên cứu</w:t>
+            </w:r>
+            <w:r>
+              <w:rPr>
+                <w:noProof/>
+                <w:webHidden/>
+              </w:rPr>
+              <w:tab/>
+            </w:r>
+            <w:r>
+              <w:rPr>
+                <w:noProof/>
+                <w:webHidden/>
+              </w:rPr>
+              <w:fldChar w:fldCharType="begin"/>
+            </w:r>
+            <w:r>
+              <w:rPr>
+                <w:noProof/>
+                <w:webHidden/>
+              </w:rPr>
+              <w:instrText xml:space="preserve"> PAGEREF _Toc86305466 \h </w:instrText>
+            </w:r>
+            <w:r>
+              <w:rPr>
+                <w:noProof/>
+                <w:webHidden/>
+              </w:rPr>
+            </w:r>
+            <w:r>
+              <w:rPr>
+                <w:noProof/>
+                <w:webHidden/>
+              </w:rPr>
+              <w:fldChar w:fldCharType="separate"/>
+            </w:r>
+            <w:r>
+              <w:rPr>
+                <w:noProof/>
+                <w:webHidden/>
+              </w:rPr>
+              <w:t>5</w:t>
+            </w:r>
+            <w:r>
+              <w:rPr>
+                <w:noProof/>
+                <w:webHidden/>
+              </w:rPr>
+              <w:fldChar w:fldCharType="end"/>
+            </w:r>
+          </w:hyperlink>
+        </w:p>
+        <w:p>
+          <w:pPr>
+            <w:pStyle w:val="TOC2"/>
+            <w:tabs>
+              <w:tab w:val="left" w:pos="1320"/>
+              <w:tab w:val="right" w:leader="dot" w:pos="9111"/>
+            </w:tabs>
+            <w:rPr>
+              <w:rFonts w:asciiTheme="minorHAnsi" w:hAnsiTheme="minorHAnsi"/>
+              <w:noProof/>
+              <w:sz w:val="22"/>
+            </w:rPr>
+          </w:pPr>
+          <w:hyperlink w:anchor="_Toc86305467" w:history="1">
+            <w:r>
+              <w:rPr>
+                <w:rStyle w:val="Hyperlink"/>
+                <w:rFonts w:ascii="Arial" w:hAnsi="Arial"/>
+                <w:noProof/>
+              </w:rPr>
+              <w:t>1.5</w:t>
+            </w:r>
+            <w:r>
+              <w:rPr>
+                <w:rFonts w:asciiTheme="minorHAnsi" w:hAnsiTheme="minorHAnsi"/>
+                <w:noProof/>
+                <w:sz w:val="22"/>
+              </w:rPr>
+              <w:tab/>
+            </w:r>
+            <w:r>
+              <w:rPr>
+                <w:rStyle w:val="Hyperlink"/>
+                <w:noProof/>
+              </w:rPr>
+              <w:t>Nội dung nghiên cứu</w:t>
+            </w:r>
+            <w:r>
+              <w:rPr>
+                <w:noProof/>
+                <w:webHidden/>
+              </w:rPr>
+              <w:tab/>
+            </w:r>
+            <w:r>
+              <w:rPr>
+                <w:noProof/>
+                <w:webHidden/>
+              </w:rPr>
+              <w:fldChar w:fldCharType="begin"/>
+            </w:r>
+            <w:r>
+              <w:rPr>
+                <w:noProof/>
+                <w:webHidden/>
+              </w:rPr>
+              <w:instrText xml:space="preserve"> PAGEREF _Toc86305467 \h </w:instrText>
+            </w:r>
+            <w:r>
+              <w:rPr>
+                <w:noProof/>
+                <w:webHidden/>
+              </w:rPr>
+            </w:r>
+            <w:r>
+              <w:rPr>
+                <w:noProof/>
+                <w:webHidden/>
+              </w:rPr>
+              <w:fldChar w:fldCharType="separate"/>
+            </w:r>
+            <w:r>
+              <w:rPr>
+                <w:noProof/>
+                <w:webHidden/>
+              </w:rPr>
+              <w:t>5</w:t>
+            </w:r>
+            <w:r>
+              <w:rPr>
+                <w:noProof/>
+                <w:webHidden/>
+              </w:rPr>
+              <w:fldChar w:fldCharType="end"/>
+            </w:r>
+          </w:hyperlink>
+        </w:p>
+        <w:p>
+          <w:pPr>
+            <w:pStyle w:val="TOC2"/>
+            <w:tabs>
+              <w:tab w:val="left" w:pos="1320"/>
+              <w:tab w:val="right" w:leader="dot" w:pos="9111"/>
+            </w:tabs>
+            <w:rPr>
+              <w:rFonts w:asciiTheme="minorHAnsi" w:hAnsiTheme="minorHAnsi"/>
+              <w:noProof/>
+              <w:sz w:val="22"/>
+            </w:rPr>
+          </w:pPr>
+          <w:hyperlink w:anchor="_Toc86305468" w:history="1">
+            <w:r>
+              <w:rPr>
+                <w:rStyle w:val="Hyperlink"/>
+                <w:rFonts w:ascii="Arial" w:hAnsi="Arial"/>
+                <w:noProof/>
+              </w:rPr>
+              <w:t>1.6</w:t>
+            </w:r>
+            <w:r>
+              <w:rPr>
+                <w:rFonts w:asciiTheme="minorHAnsi" w:hAnsiTheme="minorHAnsi"/>
+                <w:noProof/>
+                <w:sz w:val="22"/>
+              </w:rPr>
+              <w:tab/>
+            </w:r>
+            <w:r>
+              <w:rPr>
+                <w:rStyle w:val="Hyperlink"/>
+                <w:noProof/>
+              </w:rPr>
+              <w:t>Những đóng góp chính của đề tài</w:t>
+            </w:r>
+            <w:r>
+              <w:rPr>
+                <w:noProof/>
+                <w:webHidden/>
+              </w:rPr>
+              <w:tab/>
+            </w:r>
+            <w:r>
+              <w:rPr>
+                <w:noProof/>
+                <w:webHidden/>
+              </w:rPr>
+              <w:fldChar w:fldCharType="begin"/>
+            </w:r>
+            <w:r>
+              <w:rPr>
+                <w:noProof/>
+                <w:webHidden/>
+              </w:rPr>
+              <w:instrText xml:space="preserve"> PAGEREF _Toc86305468 \h </w:instrText>
+            </w:r>
+            <w:r>
+              <w:rPr>
+                <w:noProof/>
+                <w:webHidden/>
+              </w:rPr>
+            </w:r>
+            <w:r>
+              <w:rPr>
+                <w:noProof/>
+                <w:webHidden/>
+              </w:rPr>
+              <w:fldChar w:fldCharType="separate"/>
+            </w:r>
+            <w:r>
+              <w:rPr>
+                <w:noProof/>
+                <w:webHidden/>
+              </w:rPr>
+              <w:t>5</w:t>
+            </w:r>
+            <w:r>
+              <w:rPr>
+                <w:noProof/>
+                <w:webHidden/>
+              </w:rPr>
+              <w:fldChar w:fldCharType="end"/>
+            </w:r>
+          </w:hyperlink>
+        </w:p>
+        <w:p>
+          <w:pPr>
+            <w:pStyle w:val="TOC2"/>
+            <w:tabs>
+              <w:tab w:val="left" w:pos="1320"/>
+              <w:tab w:val="right" w:leader="dot" w:pos="9111"/>
+            </w:tabs>
+            <w:rPr>
+              <w:rFonts w:asciiTheme="minorHAnsi" w:hAnsiTheme="minorHAnsi"/>
+              <w:noProof/>
+              <w:sz w:val="22"/>
+            </w:rPr>
+          </w:pPr>
+          <w:hyperlink w:anchor="_Toc86305469" w:history="1">
+            <w:r>
+              <w:rPr>
+                <w:rStyle w:val="Hyperlink"/>
+                <w:rFonts w:ascii="Arial" w:hAnsi="Arial"/>
+                <w:noProof/>
+              </w:rPr>
+              <w:t>1.7</w:t>
+            </w:r>
+            <w:r>
+              <w:rPr>
+                <w:rFonts w:asciiTheme="minorHAnsi" w:hAnsiTheme="minorHAnsi"/>
+                <w:noProof/>
+                <w:sz w:val="22"/>
+              </w:rPr>
+              <w:tab/>
+            </w:r>
+            <w:r>
+              <w:rPr>
+                <w:rStyle w:val="Hyperlink"/>
+                <w:noProof/>
+              </w:rPr>
+              <w:t>Bố cục niên luận</w:t>
+            </w:r>
+            <w:r>
+              <w:rPr>
+                <w:noProof/>
+                <w:webHidden/>
+              </w:rPr>
+              <w:tab/>
+            </w:r>
+            <w:r>
+              <w:rPr>
+                <w:noProof/>
+                <w:webHidden/>
+              </w:rPr>
+              <w:fldChar w:fldCharType="begin"/>
+            </w:r>
+            <w:r>
+              <w:rPr>
+                <w:noProof/>
+                <w:webHidden/>
+              </w:rPr>
+              <w:instrText xml:space="preserve"> PAGEREF _Toc86305469 \h </w:instrText>
+            </w:r>
+            <w:r>
+              <w:rPr>
+                <w:noProof/>
+                <w:webHidden/>
+              </w:rPr>
+            </w:r>
+            <w:r>
+              <w:rPr>
+                <w:noProof/>
+                <w:webHidden/>
+              </w:rPr>
+              <w:fldChar w:fldCharType="separate"/>
+            </w:r>
+            <w:r>
+              <w:rPr>
+                <w:noProof/>
+                <w:webHidden/>
+              </w:rPr>
+              <w:t>5</w:t>
+            </w:r>
+            <w:r>
+              <w:rPr>
+                <w:noProof/>
+                <w:webHidden/>
+              </w:rPr>
+              <w:fldChar w:fldCharType="end"/>
+            </w:r>
+          </w:hyperlink>
+        </w:p>
+        <w:p>
+          <w:pPr>
+            <w:pStyle w:val="TOC1"/>
+            <w:tabs>
+              <w:tab w:val="left" w:pos="660"/>
+              <w:tab w:val="right" w:leader="dot" w:pos="9111"/>
+            </w:tabs>
+            <w:rPr>
+              <w:rFonts w:asciiTheme="minorHAnsi" w:hAnsiTheme="minorHAnsi"/>
+              <w:noProof/>
+              <w:sz w:val="22"/>
+            </w:rPr>
+          </w:pPr>
+          <w:hyperlink w:anchor="_Toc86305470" w:history="1">
+            <w:r>
+              <w:rPr>
+                <w:rStyle w:val="Hyperlink"/>
+                <w:rFonts w:ascii="Arial" w:hAnsi="Arial"/>
+                <w:noProof/>
+              </w:rPr>
+              <w:t>2</w:t>
+            </w:r>
+            <w:r>
+              <w:rPr>
+                <w:rFonts w:asciiTheme="minorHAnsi" w:hAnsiTheme="minorHAnsi"/>
+                <w:noProof/>
+                <w:sz w:val="22"/>
+              </w:rPr>
+              <w:tab/>
+            </w:r>
+            <w:r>
+              <w:rPr>
+                <w:rStyle w:val="Hyperlink"/>
+                <w:noProof/>
+              </w:rPr>
+              <w:t>Phần nội dung</w:t>
+            </w:r>
+            <w:r>
+              <w:rPr>
+                <w:noProof/>
+                <w:webHidden/>
+              </w:rPr>
+              <w:tab/>
+            </w:r>
+            <w:r>
+              <w:rPr>
+                <w:noProof/>
+                <w:webHidden/>
+              </w:rPr>
+              <w:fldChar w:fldCharType="begin"/>
+            </w:r>
+            <w:r>
+              <w:rPr>
+                <w:noProof/>
+                <w:webHidden/>
+              </w:rPr>
+              <w:instrText xml:space="preserve"> PAGEREF _Toc86305470 \h </w:instrText>
+            </w:r>
+            <w:r>
+              <w:rPr>
+                <w:noProof/>
+                <w:webHidden/>
+              </w:rPr>
+            </w:r>
+            <w:r>
+              <w:rPr>
+                <w:noProof/>
+                <w:webHidden/>
+              </w:rPr>
+              <w:fldChar w:fldCharType="separate"/>
+            </w:r>
+            <w:r>
+              <w:rPr>
+                <w:noProof/>
+                <w:webHidden/>
+              </w:rPr>
+              <w:t>5</w:t>
+            </w:r>
+            <w:r>
+              <w:rPr>
+                <w:noProof/>
+                <w:webHidden/>
+              </w:rPr>
+              <w:fldChar w:fldCharType="end"/>
+            </w:r>
+          </w:hyperlink>
+        </w:p>
+        <w:p>
+          <w:pPr>
+            <w:pStyle w:val="TOC2"/>
+            <w:tabs>
+              <w:tab w:val="left" w:pos="1320"/>
+              <w:tab w:val="right" w:leader="dot" w:pos="9111"/>
+            </w:tabs>
+            <w:rPr>
+              <w:rFonts w:asciiTheme="minorHAnsi" w:hAnsiTheme="minorHAnsi"/>
+              <w:noProof/>
+              <w:sz w:val="22"/>
+            </w:rPr>
+          </w:pPr>
+          <w:hyperlink w:anchor="_Toc86305471" w:history="1">
+            <w:r>
+              <w:rPr>
+                <w:rStyle w:val="Hyperlink"/>
+                <w:rFonts w:ascii="Arial" w:hAnsi="Arial"/>
+                <w:noProof/>
+              </w:rPr>
+              <w:t>2.1</w:t>
+            </w:r>
+            <w:r>
+              <w:rPr>
+                <w:rFonts w:asciiTheme="minorHAnsi" w:hAnsiTheme="minorHAnsi"/>
+                <w:noProof/>
+                <w:sz w:val="22"/>
+              </w:rPr>
+              <w:tab/>
+            </w:r>
+            <w:r>
+              <w:rPr>
+                <w:rStyle w:val="Hyperlink"/>
+                <w:noProof/>
+              </w:rPr>
+              <w:t>Chương 1 – Mô tả bài toán</w:t>
+            </w:r>
+            <w:r>
+              <w:rPr>
+                <w:noProof/>
+                <w:webHidden/>
+              </w:rPr>
+              <w:tab/>
+            </w:r>
+            <w:r>
+              <w:rPr>
+                <w:noProof/>
+                <w:webHidden/>
+              </w:rPr>
+              <w:fldChar w:fldCharType="begin"/>
+            </w:r>
+            <w:r>
+              <w:rPr>
+                <w:noProof/>
+                <w:webHidden/>
+              </w:rPr>
+              <w:instrText xml:space="preserve"> PAGEREF _Toc86305471 \h </w:instrText>
+            </w:r>
+            <w:r>
+              <w:rPr>
+                <w:noProof/>
+                <w:webHidden/>
+              </w:rPr>
+            </w:r>
+            <w:r>
+              <w:rPr>
+                <w:noProof/>
+                <w:webHidden/>
+              </w:rPr>
+              <w:fldChar w:fldCharType="separate"/>
+            </w:r>
+            <w:r>
+              <w:rPr>
+                <w:noProof/>
+                <w:webHidden/>
+              </w:rPr>
+              <w:t>5</w:t>
+            </w:r>
+            <w:r>
+              <w:rPr>
+                <w:noProof/>
+                <w:webHidden/>
+              </w:rPr>
+              <w:fldChar w:fldCharType="end"/>
+            </w:r>
+          </w:hyperlink>
+        </w:p>
+        <w:p>
+          <w:pPr>
+            <w:pStyle w:val="TOC2"/>
+            <w:tabs>
+              <w:tab w:val="left" w:pos="1320"/>
+              <w:tab w:val="right" w:leader="dot" w:pos="9111"/>
+            </w:tabs>
+            <w:rPr>
+              <w:rFonts w:asciiTheme="minorHAnsi" w:hAnsiTheme="minorHAnsi"/>
+              <w:noProof/>
+              <w:sz w:val="22"/>
+            </w:rPr>
+          </w:pPr>
+          <w:hyperlink w:anchor="_Toc86305472" w:history="1">
+            <w:r>
+              <w:rPr>
+                <w:rStyle w:val="Hyperlink"/>
+                <w:rFonts w:ascii="Arial" w:hAnsi="Arial"/>
+                <w:noProof/>
+              </w:rPr>
+              <w:t>2.2</w:t>
+            </w:r>
+            <w:r>
+              <w:rPr>
+                <w:rFonts w:asciiTheme="minorHAnsi" w:hAnsiTheme="minorHAnsi"/>
+                <w:noProof/>
+                <w:sz w:val="22"/>
+              </w:rPr>
+              <w:tab/>
+            </w:r>
+            <w:r>
+              <w:rPr>
+                <w:rStyle w:val="Hyperlink"/>
+                <w:noProof/>
+              </w:rPr>
+              <w:t>Chương 2 – thiết kế và cài đặt giải pháp</w:t>
+            </w:r>
+            <w:r>
+              <w:rPr>
+                <w:noProof/>
+                <w:webHidden/>
+              </w:rPr>
+              <w:tab/>
+            </w:r>
+            <w:r>
+              <w:rPr>
+                <w:noProof/>
+                <w:webHidden/>
+              </w:rPr>
+              <w:fldChar w:fldCharType="begin"/>
+            </w:r>
+            <w:r>
+              <w:rPr>
+                <w:noProof/>
+                <w:webHidden/>
+              </w:rPr>
+              <w:instrText xml:space="preserve"> PAGEREF _Toc86305472 \h </w:instrText>
+            </w:r>
+            <w:r>
+              <w:rPr>
+                <w:noProof/>
+                <w:webHidden/>
+              </w:rPr>
+            </w:r>
+            <w:r>
+              <w:rPr>
+                <w:noProof/>
+                <w:webHidden/>
+              </w:rPr>
+              <w:fldChar w:fldCharType="separate"/>
+            </w:r>
+            <w:r>
+              <w:rPr>
+                <w:noProof/>
+                <w:webHidden/>
+              </w:rPr>
+              <w:t>6</w:t>
+            </w:r>
+            <w:r>
+              <w:rPr>
+                <w:noProof/>
+                <w:webHidden/>
+              </w:rPr>
+              <w:fldChar w:fldCharType="end"/>
+            </w:r>
+          </w:hyperlink>
+        </w:p>
+        <w:p>
+          <w:pPr>
+            <w:pStyle w:val="TOC2"/>
+            <w:tabs>
+              <w:tab w:val="left" w:pos="1320"/>
+              <w:tab w:val="right" w:leader="dot" w:pos="9111"/>
+            </w:tabs>
+            <w:rPr>
+              <w:rFonts w:asciiTheme="minorHAnsi" w:hAnsiTheme="minorHAnsi"/>
+              <w:noProof/>
+              <w:sz w:val="22"/>
+            </w:rPr>
+          </w:pPr>
+          <w:hyperlink w:anchor="_Toc86305473" w:history="1">
+            <w:r>
+              <w:rPr>
+                <w:rStyle w:val="Hyperlink"/>
+                <w:rFonts w:ascii="Arial" w:hAnsi="Arial"/>
+                <w:noProof/>
+              </w:rPr>
+              <w:t>2.3</w:t>
+            </w:r>
+            <w:r>
+              <w:rPr>
+                <w:rFonts w:asciiTheme="minorHAnsi" w:hAnsiTheme="minorHAnsi"/>
+                <w:noProof/>
+                <w:sz w:val="22"/>
+              </w:rPr>
+              <w:tab/>
+            </w:r>
+            <w:r>
+              <w:rPr>
+                <w:rStyle w:val="Hyperlink"/>
+                <w:noProof/>
+              </w:rPr>
+              <w:t>Chương 3 – kiểm thử và đánh giá</w:t>
+            </w:r>
+            <w:r>
+              <w:rPr>
+                <w:noProof/>
+                <w:webHidden/>
+              </w:rPr>
+              <w:tab/>
+            </w:r>
+            <w:r>
+              <w:rPr>
+                <w:noProof/>
+                <w:webHidden/>
+              </w:rPr>
+              <w:fldChar w:fldCharType="begin"/>
+            </w:r>
+            <w:r>
+              <w:rPr>
+                <w:noProof/>
+                <w:webHidden/>
+              </w:rPr>
+              <w:instrText xml:space="preserve"> PAGEREF _Toc86305473 \h </w:instrText>
+            </w:r>
+            <w:r>
+              <w:rPr>
+                <w:noProof/>
+                <w:webHidden/>
+              </w:rPr>
+            </w:r>
+            <w:r>
+              <w:rPr>
+                <w:noProof/>
+                <w:webHidden/>
+              </w:rPr>
+              <w:fldChar w:fldCharType="separate"/>
+            </w:r>
+            <w:r>
+              <w:rPr>
+                <w:noProof/>
+                <w:webHidden/>
+              </w:rPr>
+              <w:t>6</w:t>
+            </w:r>
+            <w:r>
+              <w:rPr>
+                <w:noProof/>
+                <w:webHidden/>
+              </w:rPr>
+              <w:fldChar w:fldCharType="end"/>
+            </w:r>
+          </w:hyperlink>
+        </w:p>
+        <w:p>
+          <w:pPr>
+            <w:pStyle w:val="TOC1"/>
+            <w:tabs>
+              <w:tab w:val="left" w:pos="660"/>
+              <w:tab w:val="right" w:leader="dot" w:pos="9111"/>
+            </w:tabs>
+            <w:rPr>
+              <w:rFonts w:asciiTheme="minorHAnsi" w:hAnsiTheme="minorHAnsi"/>
+              <w:noProof/>
+              <w:sz w:val="22"/>
+            </w:rPr>
+          </w:pPr>
+          <w:hyperlink w:anchor="_Toc86305474" w:history="1">
+            <w:r>
+              <w:rPr>
+                <w:rStyle w:val="Hyperlink"/>
+                <w:rFonts w:ascii="Arial" w:hAnsi="Arial"/>
+                <w:noProof/>
+              </w:rPr>
+              <w:t>3</w:t>
+            </w:r>
+            <w:r>
+              <w:rPr>
+                <w:rFonts w:asciiTheme="minorHAnsi" w:hAnsiTheme="minorHAnsi"/>
+                <w:noProof/>
+                <w:sz w:val="22"/>
+              </w:rPr>
+              <w:tab/>
+            </w:r>
+            <w:r>
+              <w:rPr>
+                <w:rStyle w:val="Hyperlink"/>
+                <w:noProof/>
+              </w:rPr>
+              <w:t>Phần kết luận</w:t>
+            </w:r>
+            <w:r>
+              <w:rPr>
+                <w:noProof/>
+                <w:webHidden/>
+              </w:rPr>
+              <w:tab/>
+            </w:r>
+            <w:r>
+              <w:rPr>
+                <w:noProof/>
+                <w:webHidden/>
+              </w:rPr>
+              <w:fldChar w:fldCharType="begin"/>
+            </w:r>
+            <w:r>
+              <w:rPr>
+                <w:noProof/>
+                <w:webHidden/>
+              </w:rPr>
+              <w:instrText xml:space="preserve"> PAGEREF _Toc86305474 \h </w:instrText>
+            </w:r>
+            <w:r>
+              <w:rPr>
+                <w:noProof/>
+                <w:webHidden/>
+              </w:rPr>
+            </w:r>
+            <w:r>
+              <w:rPr>
+                <w:noProof/>
+                <w:webHidden/>
+              </w:rPr>
+              <w:fldChar w:fldCharType="separate"/>
+            </w:r>
+            <w:r>
+              <w:rPr>
+                <w:noProof/>
+                <w:webHidden/>
+              </w:rPr>
+              <w:t>6</w:t>
+            </w:r>
+            <w:r>
+              <w:rPr>
+                <w:noProof/>
+                <w:webHidden/>
+              </w:rPr>
+              <w:fldChar w:fldCharType="end"/>
+            </w:r>
+          </w:hyperlink>
+        </w:p>
+        <w:p>
+          <w:pPr>
+            <w:pStyle w:val="TOC2"/>
+            <w:tabs>
+              <w:tab w:val="left" w:pos="1320"/>
+              <w:tab w:val="right" w:leader="dot" w:pos="9111"/>
+            </w:tabs>
+            <w:rPr>
+              <w:rFonts w:asciiTheme="minorHAnsi" w:hAnsiTheme="minorHAnsi"/>
+              <w:noProof/>
+              <w:sz w:val="22"/>
+            </w:rPr>
+          </w:pPr>
+          <w:hyperlink w:anchor="_Toc86305475" w:history="1">
+            <w:r>
+              <w:rPr>
+                <w:rStyle w:val="Hyperlink"/>
+                <w:rFonts w:ascii="Arial" w:hAnsi="Arial"/>
+                <w:noProof/>
+              </w:rPr>
+              <w:t>3.1</w:t>
+            </w:r>
+            <w:r>
+              <w:rPr>
+                <w:rFonts w:asciiTheme="minorHAnsi" w:hAnsiTheme="minorHAnsi"/>
+                <w:noProof/>
+                <w:sz w:val="22"/>
+              </w:rPr>
+              <w:tab/>
+            </w:r>
+            <w:r>
+              <w:rPr>
+                <w:rStyle w:val="Hyperlink"/>
+                <w:noProof/>
+              </w:rPr>
+              <w:t>Kết quả đạt được</w:t>
+            </w:r>
+            <w:r>
+              <w:rPr>
+                <w:noProof/>
+                <w:webHidden/>
+              </w:rPr>
+              <w:tab/>
+            </w:r>
+            <w:r>
+              <w:rPr>
+                <w:noProof/>
+                <w:webHidden/>
+              </w:rPr>
+              <w:fldChar w:fldCharType="begin"/>
+            </w:r>
+            <w:r>
+              <w:rPr>
+                <w:noProof/>
+                <w:webHidden/>
+              </w:rPr>
+              <w:instrText xml:space="preserve"> PAGEREF _Toc86305475 \h </w:instrText>
+            </w:r>
+            <w:r>
+              <w:rPr>
+                <w:noProof/>
+                <w:webHidden/>
+              </w:rPr>
+            </w:r>
+            <w:r>
+              <w:rPr>
+                <w:noProof/>
+                <w:webHidden/>
+              </w:rPr>
+              <w:fldChar w:fldCharType="separate"/>
+            </w:r>
+            <w:r>
+              <w:rPr>
+                <w:noProof/>
+                <w:webHidden/>
+              </w:rPr>
+              <w:t>6</w:t>
+            </w:r>
+            <w:r>
+              <w:rPr>
+                <w:noProof/>
+                <w:webHidden/>
+              </w:rPr>
+              <w:fldChar w:fldCharType="end"/>
+            </w:r>
+          </w:hyperlink>
+        </w:p>
+        <w:p>
+          <w:pPr>
+            <w:pStyle w:val="TOC2"/>
+            <w:tabs>
+              <w:tab w:val="left" w:pos="1320"/>
+              <w:tab w:val="right" w:leader="dot" w:pos="9111"/>
+            </w:tabs>
+            <w:rPr>
+              <w:rFonts w:asciiTheme="minorHAnsi" w:hAnsiTheme="minorHAnsi"/>
+              <w:noProof/>
+              <w:sz w:val="22"/>
+            </w:rPr>
+          </w:pPr>
+          <w:hyperlink w:anchor="_Toc86305476" w:history="1">
+            <w:r>
+              <w:rPr>
+                <w:rStyle w:val="Hyperlink"/>
+                <w:rFonts w:ascii="Arial" w:hAnsi="Arial"/>
+                <w:noProof/>
+              </w:rPr>
+              <w:t>3.2</w:t>
+            </w:r>
+            <w:r>
+              <w:rPr>
+                <w:rFonts w:asciiTheme="minorHAnsi" w:hAnsiTheme="minorHAnsi"/>
+                <w:noProof/>
+                <w:sz w:val="22"/>
+              </w:rPr>
+              <w:tab/>
+            </w:r>
+            <w:r>
+              <w:rPr>
+                <w:rStyle w:val="Hyperlink"/>
+                <w:noProof/>
+              </w:rPr>
+              <w:t>Hướng phát triển</w:t>
+            </w:r>
+            <w:r>
+              <w:rPr>
+                <w:noProof/>
+                <w:webHidden/>
+              </w:rPr>
+              <w:tab/>
+            </w:r>
+            <w:r>
+              <w:rPr>
+                <w:noProof/>
+                <w:webHidden/>
+              </w:rPr>
+              <w:fldChar w:fldCharType="begin"/>
+            </w:r>
+            <w:r>
+              <w:rPr>
+                <w:noProof/>
+                <w:webHidden/>
+              </w:rPr>
+              <w:instrText xml:space="preserve"> PAGEREF _Toc86305476 \h </w:instrText>
+            </w:r>
+            <w:r>
+              <w:rPr>
+                <w:noProof/>
+                <w:webHidden/>
+              </w:rPr>
+            </w:r>
+            <w:r>
+              <w:rPr>
+                <w:noProof/>
+                <w:webHidden/>
+              </w:rPr>
+              <w:fldChar w:fldCharType="separate"/>
+            </w:r>
+            <w:r>
+              <w:rPr>
+                <w:noProof/>
+                <w:webHidden/>
+              </w:rPr>
+              <w:t>6</w:t>
+            </w:r>
+            <w:r>
+              <w:rPr>
+                <w:noProof/>
+                <w:webHidden/>
+              </w:rPr>
+              <w:fldChar w:fldCharType="end"/>
+            </w:r>
+          </w:hyperlink>
+        </w:p>
+        <w:p>
+          <w:r>
+            <w:rPr>
+              <w:b/>
+              <w:bCs/>
+              <w:noProof/>
+            </w:rPr>
+            <w:fldChar w:fldCharType="end"/>
+          </w:r>
+        </w:p>
+      </w:sdtContent>
+    </w:sdt>
+    <w:p/>
+    <w:p/>
+    <w:p/>
+    <w:p>
+      <w:pPr>
         <w:rPr>
           <w:rFonts w:cs="Times New Roman"/>
           <w:szCs w:val="26"/>
@@ -2075,6 +3458,347 @@
           <w:szCs w:val="26"/>
         </w:rPr>
       </w:pPr>
+    </w:p>
+    <w:p>
+      <w:pPr>
+        <w:spacing w:line="259" w:lineRule="auto"/>
+        <w:ind w:firstLine="0"/>
+        <w:rPr>
+          <w:rFonts w:cs="Times New Roman"/>
+          <w:szCs w:val="26"/>
+        </w:rPr>
+      </w:pPr>
+      <w:r>
+        <w:rPr>
+          <w:rFonts w:cs="Times New Roman"/>
+          <w:szCs w:val="26"/>
+        </w:rPr>
+        <w:br w:type="page"/>
+      </w:r>
+    </w:p>
+    <w:p>
+      <w:pPr>
+        <w:pStyle w:val="Heading1"/>
+      </w:pPr>
+      <w:bookmarkStart w:id="0" w:name="_Toc86305462"/>
+      <w:r>
+        <w:lastRenderedPageBreak/>
+        <w:t>Phần giới thiệu</w:t>
+      </w:r>
+      <w:bookmarkEnd w:id="0"/>
+    </w:p>
+    <w:p>
+      <w:pPr>
+        <w:pStyle w:val="Heading2"/>
+      </w:pPr>
+      <w:bookmarkStart w:id="1" w:name="_Toc86305463"/>
+      <w:r>
+        <w:t>Đặt vấn đề</w:t>
+      </w:r>
+      <w:bookmarkEnd w:id="1"/>
+    </w:p>
+    <w:p>
+      <w:pPr>
+        <w:pStyle w:val="template"/>
+        <w:spacing w:before="100" w:line="288" w:lineRule="auto"/>
+        <w:ind w:firstLine="547"/>
+        <w:jc w:val="both"/>
+        <w:rPr>
+          <w:rFonts w:cs="Arial"/>
+          <w:i w:val="0"/>
+        </w:rPr>
+      </w:pPr>
+      <w:r>
+        <w:rPr>
+          <w:rFonts w:cs="Arial"/>
+          <w:i w:val="0"/>
+        </w:rPr>
+        <w:t>- Hệ thống thông tin đang được áp dụng rộng rãi trong mọi lĩnh vực của xã hội nói chung và các ngành nghề kinh doanh nói riêng, cùng với đó là sự bùng nổ của của công nghệ 4.0 và đại dịch covid-19 làm cho việc sử dụng công nghệ thông tin được áp dụng rộng rãi, các thiết bị di động thông minh ngày ngay như điện thoại thông minh, laptop,  desktop đang ngày càng thể hiện sự ưu việt của chúng trong việc truyền tải thông tin, chúng ta phải ở nhà trong giai đoạn cách ly xã hội nhưng vẫn có thể sử dụng internet để liên lạc cũng như có thể đặt hàng trực tuyến một cách nhanh chóng và hiệu quả.</w:t>
+      </w:r>
+    </w:p>
+    <w:p>
+      <w:pPr>
+        <w:pStyle w:val="template"/>
+        <w:spacing w:before="100" w:line="288" w:lineRule="auto"/>
+        <w:ind w:firstLine="547"/>
+        <w:jc w:val="both"/>
+        <w:rPr>
+          <w:rFonts w:cs="Arial"/>
+          <w:i w:val="0"/>
+        </w:rPr>
+      </w:pPr>
+      <w:r>
+        <w:rPr>
+          <w:rFonts w:cs="Arial"/>
+          <w:i w:val="0"/>
+        </w:rPr>
+        <w:t>- Điện thoại di động là một thiết bị thiết yếu của mỗi người, nó càng trở nên quan trọng trong thời kì đại dịch covid-19 bùng phát bắt buộc mọi người phải cách li. Để có thể mua được một chiếc điện thoại theo cách truyền thống, người dùng có nhu cầu phải đi đến các cửa hàng, xem thông số kỹ thuật, thỏa thuận mua hàng với nhà bán hàng, quá trình mua hàng này mất nhiều thời gian và công sức. Làm sao để việc giao dịch điện thoại di động trở nên dễ dàng dàng hơn? Làm sao để nhà bán hàng có thể quản lý sản phẩm của mình, đồng thời quảng bá được các thương hiệu của mình? Vậy một hệ thống bán hàng có khả năng tiếp cận người dùng tốt hơn, cung cấp những thông tin cần thiết về sản phẩm, có các cổng thanh toán trực tuyến cho người sử dụng, có hệ thống quản lý chuỗi sản phẩm của cửa hàng một cách hiệu quả nhưng vẫn đảm bảo tính đơn giản, dễ hiểu là một nhu cầu tất yếu.</w:t>
+      </w:r>
+    </w:p>
+    <w:p>
+      <w:pPr>
+        <w:pStyle w:val="template"/>
+        <w:spacing w:before="100" w:line="288" w:lineRule="auto"/>
+        <w:ind w:firstLine="547"/>
+        <w:jc w:val="both"/>
+        <w:rPr>
+          <w:rFonts w:cs="Arial"/>
+          <w:i w:val="0"/>
+        </w:rPr>
+      </w:pPr>
+      <w:r>
+        <w:rPr>
+          <w:rFonts w:cs="Arial"/>
+          <w:i w:val="0"/>
+        </w:rPr>
+        <w:t>- Nhận thấy nhu cầu cần thiết nói trên, nhóm đã thực hiện đề tài thiết kế website kinh doanh điện thoại trực tuyến. Người dùng thông qua hệ thống người dùng có thể tham khảo, xem chi tiết thông tin sản phẩm, cho nhiều sản phẩm vào giỏ hàng và thanh toán trực tuyến hoặc thanh toán khi nhận hàng. Ở góc độ của nhà bán hàng sẽ có giao diện quản lý chuỗi sản phẩm của mình, các thông tin đặt hàng, thống kê chi tiết hoạt động mua bán và xem đánh giá của khách hàng về sản phẩm.</w:t>
+      </w:r>
+    </w:p>
+    <w:p>
+      <w:bookmarkStart w:id="2" w:name="_GoBack"/>
+      <w:bookmarkEnd w:id="2"/>
+    </w:p>
+    <w:p>
+      <w:pPr>
+        <w:pStyle w:val="Heading2"/>
+      </w:pPr>
+      <w:bookmarkStart w:id="3" w:name="_Toc86305464"/>
+      <w:r>
+        <w:t>Tóm tắt lịch sử giải quyết vấn đề</w:t>
+      </w:r>
+      <w:bookmarkEnd w:id="3"/>
+    </w:p>
+    <w:p>
+      <w:pPr>
+        <w:pStyle w:val="Heading2"/>
+      </w:pPr>
+      <w:bookmarkStart w:id="4" w:name="_Toc86305465"/>
+      <w:r>
+        <w:t>Mục tiêu đề tài</w:t>
+      </w:r>
+      <w:bookmarkEnd w:id="4"/>
+    </w:p>
+    <w:p>
+      <w:pPr>
+        <w:pStyle w:val="Heading2"/>
+      </w:pPr>
+      <w:bookmarkStart w:id="5" w:name="_Toc86305466"/>
+      <w:r>
+        <w:t>Đối tượng và phạm vi nghiên cứu</w:t>
+      </w:r>
+      <w:bookmarkEnd w:id="5"/>
+    </w:p>
+    <w:p>
+      <w:pPr>
+        <w:pStyle w:val="Heading2"/>
+      </w:pPr>
+      <w:bookmarkStart w:id="6" w:name="_Toc86305467"/>
+      <w:r>
+        <w:t>Nội dung nghiên cứu</w:t>
+      </w:r>
+      <w:bookmarkEnd w:id="6"/>
+    </w:p>
+    <w:p>
+      <w:pPr>
+        <w:pStyle w:val="ListParagraph"/>
+        <w:numPr>
+          <w:ilvl w:val="0"/>
+          <w:numId w:val="50"/>
+        </w:numPr>
+        <w:spacing w:after="3" w:line="252" w:lineRule="auto"/>
+      </w:pPr>
+      <w:r>
+        <w:t>Thanh nhóm trưởng có trách nhiệm đại diện nhóm để trao đổi với cô, phân công công việc cho các thành viên còn lại trong nhóm, lập kế hoạch phát triển phần mềm, hỗ trợ trong việc viết tài liệu và lập trình.</w:t>
+      </w:r>
+    </w:p>
+    <w:p>
+      <w:pPr>
+        <w:ind w:left="720" w:firstLine="0"/>
+        <w:rPr>
+          <w:rFonts w:cs="Times New Roman"/>
+        </w:rPr>
+      </w:pPr>
+    </w:p>
+    <w:p>
+      <w:pPr>
+        <w:pStyle w:val="ListParagraph"/>
+        <w:numPr>
+          <w:ilvl w:val="0"/>
+          <w:numId w:val="50"/>
+        </w:numPr>
+        <w:spacing w:after="3" w:line="252" w:lineRule="auto"/>
+      </w:pPr>
+      <w:r>
+        <w:t xml:space="preserve"> Tâm có nhiệm vụ chính là phân tích và thiết kế giao diện cũng như là dữ liệu, viết tài liệu về đặc tả, thiết kế.</w:t>
+      </w:r>
+    </w:p>
+    <w:p>
+      <w:pPr>
+        <w:ind w:left="720" w:firstLine="0"/>
+        <w:rPr>
+          <w:rFonts w:cs="Times New Roman"/>
+        </w:rPr>
+      </w:pPr>
+    </w:p>
+    <w:p>
+      <w:pPr>
+        <w:pStyle w:val="ListParagraph"/>
+        <w:numPr>
+          <w:ilvl w:val="0"/>
+          <w:numId w:val="50"/>
+        </w:numPr>
+        <w:spacing w:after="3" w:line="252" w:lineRule="auto"/>
+      </w:pPr>
+      <w:r>
+        <w:t xml:space="preserve"> Cường là đảm nhận việc đảm bảo chất lượng và kiểm thử của phần mềm, viết tài liệu kiểm thử vào các trường hợp kiểm thử thủ công, cũng như tự động. </w:t>
+      </w:r>
+    </w:p>
+    <w:p/>
+    <w:p>
+      <w:pPr>
+        <w:pStyle w:val="Heading2"/>
+      </w:pPr>
+      <w:bookmarkStart w:id="7" w:name="_Toc86305468"/>
+      <w:r>
+        <w:t>Những đóng góp chính của đề tài</w:t>
+      </w:r>
+      <w:bookmarkEnd w:id="7"/>
+    </w:p>
+    <w:p>
+      <w:pPr>
+        <w:pStyle w:val="Heading2"/>
+      </w:pPr>
+      <w:bookmarkStart w:id="8" w:name="_Toc86305469"/>
+      <w:r>
+        <w:t>Bố cục niên luận</w:t>
+      </w:r>
+      <w:bookmarkEnd w:id="8"/>
+    </w:p>
+    <w:p/>
+    <w:p>
+      <w:pPr>
+        <w:pStyle w:val="Heading1"/>
+      </w:pPr>
+      <w:bookmarkStart w:id="9" w:name="_Toc86305470"/>
+      <w:r>
+        <w:t>Phần nội dung</w:t>
+      </w:r>
+      <w:bookmarkEnd w:id="9"/>
+    </w:p>
+    <w:p>
+      <w:pPr>
+        <w:pStyle w:val="Heading2"/>
+      </w:pPr>
+      <w:bookmarkStart w:id="10" w:name="_Toc86305471"/>
+      <w:r>
+        <w:t>Chương 1</w:t>
+      </w:r>
+      <w:r>
+        <w:t xml:space="preserve"> – Mô tả bài toán</w:t>
+      </w:r>
+      <w:bookmarkEnd w:id="10"/>
+    </w:p>
+    <w:p>
+      <w:r>
+        <w:t>Mô tả chi tiết bài toán</w:t>
+      </w:r>
+    </w:p>
+    <w:p>
+      <w:r>
+        <w:t>Phân tích đánh giá giải pháp</w:t>
+      </w:r>
+    </w:p>
+    <w:p>
+      <w:r>
+        <w:t>Tiếp cận giải quyết vấ</w:t>
+      </w:r>
+      <w:r>
+        <w:t>n đ</w:t>
+      </w:r>
+      <w:r>
+        <w:t>ề</w:t>
+      </w:r>
+    </w:p>
+    <w:p>
+      <w:pPr>
+        <w:pStyle w:val="Heading2"/>
+      </w:pPr>
+      <w:bookmarkStart w:id="11" w:name="_Toc86305472"/>
+      <w:r>
+        <w:t>Chương 2</w:t>
+      </w:r>
+      <w:r>
+        <w:t xml:space="preserve"> </w:t>
+      </w:r>
+      <w:r>
+        <w:t>– thiết kế và cài đặt giải pháp</w:t>
+      </w:r>
+      <w:bookmarkEnd w:id="11"/>
+    </w:p>
+    <w:p>
+      <w:r>
+        <w:t>Kiến trúc tổng thể</w:t>
+      </w:r>
+    </w:p>
+    <w:p>
+      <w:r>
+        <w:t>Cài đặt bằng 1 ngôn ngữ</w:t>
+      </w:r>
+    </w:p>
+    <w:p>
+      <w:pPr>
+        <w:pStyle w:val="Heading2"/>
+      </w:pPr>
+      <w:bookmarkStart w:id="12" w:name="_Toc86305473"/>
+      <w:r>
+        <w:t>Chương 3</w:t>
+      </w:r>
+      <w:r>
+        <w:t xml:space="preserve"> – kiểm thử và đánh giá</w:t>
+      </w:r>
+      <w:bookmarkEnd w:id="12"/>
+    </w:p>
+    <w:p/>
+    <w:p>
+      <w:pPr>
+        <w:pStyle w:val="Heading1"/>
+      </w:pPr>
+      <w:bookmarkStart w:id="13" w:name="_Toc86305474"/>
+      <w:r>
+        <w:lastRenderedPageBreak/>
+        <w:t>Phần kết luận</w:t>
+      </w:r>
+      <w:bookmarkEnd w:id="13"/>
+    </w:p>
+    <w:p>
+      <w:pPr>
+        <w:pStyle w:val="Heading2"/>
+      </w:pPr>
+      <w:bookmarkStart w:id="14" w:name="_Toc86305475"/>
+      <w:r>
+        <w:t>Kết quả đạt được</w:t>
+      </w:r>
+      <w:bookmarkEnd w:id="14"/>
+    </w:p>
+    <w:p>
+      <w:pPr>
+        <w:pStyle w:val="Heading2"/>
+      </w:pPr>
+      <w:bookmarkStart w:id="15" w:name="_Toc86305476"/>
+      <w:r>
+        <w:t>Hướng phát triển</w:t>
+      </w:r>
+      <w:bookmarkEnd w:id="15"/>
+    </w:p>
+    <w:p>
+      <w:r>
+        <w:t>Tài liệu tham khảo</w:t>
+      </w:r>
+    </w:p>
+    <w:p>
+      <w:r>
+        <w:t>Phụ lục</w:t>
+      </w:r>
     </w:p>
     <w:sectPr>
       <w:headerReference w:type="default" r:id="rId9"/>
@@ -3332,6 +5056,118 @@
     </w:lvl>
   </w:abstractNum>
   <w:abstractNum w:abstractNumId="10" w15:restartNumberingAfterBreak="0">
+    <w:nsid w:val="3F7C46FC"/>
+    <w:multiLevelType w:val="hybridMultilevel"/>
+    <w:tmpl w:val="775C67B8"/>
+    <w:lvl w:ilvl="0" w:tplc="E962EC50">
+      <w:numFmt w:val="bullet"/>
+      <w:lvlText w:val="-"/>
+      <w:lvlJc w:val="left"/>
+      <w:pPr>
+        <w:ind w:left="927" w:hanging="360"/>
+      </w:pPr>
+      <w:rPr>
+        <w:rFonts w:ascii="Times New Roman" w:eastAsiaTheme="minorEastAsia" w:hAnsi="Times New Roman" w:cs="Times New Roman" w:hint="default"/>
+      </w:rPr>
+    </w:lvl>
+    <w:lvl w:ilvl="1" w:tplc="04090003" w:tentative="1">
+      <w:start w:val="1"/>
+      <w:numFmt w:val="bullet"/>
+      <w:lvlText w:val="o"/>
+      <w:lvlJc w:val="left"/>
+      <w:pPr>
+        <w:ind w:left="1647" w:hanging="360"/>
+      </w:pPr>
+      <w:rPr>
+        <w:rFonts w:ascii="Courier New" w:hAnsi="Courier New" w:cs="Courier New" w:hint="default"/>
+      </w:rPr>
+    </w:lvl>
+    <w:lvl w:ilvl="2" w:tplc="04090005" w:tentative="1">
+      <w:start w:val="1"/>
+      <w:numFmt w:val="bullet"/>
+      <w:lvlText w:val=""/>
+      <w:lvlJc w:val="left"/>
+      <w:pPr>
+        <w:ind w:left="2367" w:hanging="360"/>
+      </w:pPr>
+      <w:rPr>
+        <w:rFonts w:ascii="Wingdings" w:hAnsi="Wingdings" w:hint="default"/>
+      </w:rPr>
+    </w:lvl>
+    <w:lvl w:ilvl="3" w:tplc="04090001" w:tentative="1">
+      <w:start w:val="1"/>
+      <w:numFmt w:val="bullet"/>
+      <w:lvlText w:val=""/>
+      <w:lvlJc w:val="left"/>
+      <w:pPr>
+        <w:ind w:left="3087" w:hanging="360"/>
+      </w:pPr>
+      <w:rPr>
+        <w:rFonts w:ascii="Symbol" w:hAnsi="Symbol" w:hint="default"/>
+      </w:rPr>
+    </w:lvl>
+    <w:lvl w:ilvl="4" w:tplc="04090003" w:tentative="1">
+      <w:start w:val="1"/>
+      <w:numFmt w:val="bullet"/>
+      <w:lvlText w:val="o"/>
+      <w:lvlJc w:val="left"/>
+      <w:pPr>
+        <w:ind w:left="3807" w:hanging="360"/>
+      </w:pPr>
+      <w:rPr>
+        <w:rFonts w:ascii="Courier New" w:hAnsi="Courier New" w:cs="Courier New" w:hint="default"/>
+      </w:rPr>
+    </w:lvl>
+    <w:lvl w:ilvl="5" w:tplc="04090005" w:tentative="1">
+      <w:start w:val="1"/>
+      <w:numFmt w:val="bullet"/>
+      <w:lvlText w:val=""/>
+      <w:lvlJc w:val="left"/>
+      <w:pPr>
+        <w:ind w:left="4527" w:hanging="360"/>
+      </w:pPr>
+      <w:rPr>
+        <w:rFonts w:ascii="Wingdings" w:hAnsi="Wingdings" w:hint="default"/>
+      </w:rPr>
+    </w:lvl>
+    <w:lvl w:ilvl="6" w:tplc="04090001" w:tentative="1">
+      <w:start w:val="1"/>
+      <w:numFmt w:val="bullet"/>
+      <w:lvlText w:val=""/>
+      <w:lvlJc w:val="left"/>
+      <w:pPr>
+        <w:ind w:left="5247" w:hanging="360"/>
+      </w:pPr>
+      <w:rPr>
+        <w:rFonts w:ascii="Symbol" w:hAnsi="Symbol" w:hint="default"/>
+      </w:rPr>
+    </w:lvl>
+    <w:lvl w:ilvl="7" w:tplc="04090003" w:tentative="1">
+      <w:start w:val="1"/>
+      <w:numFmt w:val="bullet"/>
+      <w:lvlText w:val="o"/>
+      <w:lvlJc w:val="left"/>
+      <w:pPr>
+        <w:ind w:left="5967" w:hanging="360"/>
+      </w:pPr>
+      <w:rPr>
+        <w:rFonts w:ascii="Courier New" w:hAnsi="Courier New" w:cs="Courier New" w:hint="default"/>
+      </w:rPr>
+    </w:lvl>
+    <w:lvl w:ilvl="8" w:tplc="04090005" w:tentative="1">
+      <w:start w:val="1"/>
+      <w:numFmt w:val="bullet"/>
+      <w:lvlText w:val=""/>
+      <w:lvlJc w:val="left"/>
+      <w:pPr>
+        <w:ind w:left="6687" w:hanging="360"/>
+      </w:pPr>
+      <w:rPr>
+        <w:rFonts w:ascii="Wingdings" w:hAnsi="Wingdings" w:hint="default"/>
+      </w:rPr>
+    </w:lvl>
+  </w:abstractNum>
+  <w:abstractNum w:abstractNumId="11" w15:restartNumberingAfterBreak="0">
     <w:nsid w:val="402A4779"/>
     <w:multiLevelType w:val="multilevel"/>
     <w:tmpl w:val="04090025"/>
@@ -3422,7 +5258,7 @@
       </w:pPr>
     </w:lvl>
   </w:abstractNum>
-  <w:abstractNum w:abstractNumId="11" w15:restartNumberingAfterBreak="0">
+  <w:abstractNum w:abstractNumId="12" w15:restartNumberingAfterBreak="0">
     <w:nsid w:val="551D029D"/>
     <w:multiLevelType w:val="hybridMultilevel"/>
     <w:tmpl w:val="40DEF55C"/>
@@ -3562,7 +5398,7 @@
       </w:rPr>
     </w:lvl>
   </w:abstractNum>
-  <w:abstractNum w:abstractNumId="12" w15:restartNumberingAfterBreak="0">
+  <w:abstractNum w:abstractNumId="13" w15:restartNumberingAfterBreak="0">
     <w:nsid w:val="5611162E"/>
     <w:multiLevelType w:val="hybridMultilevel"/>
     <w:tmpl w:val="40DEF55C"/>
@@ -3702,7 +5538,7 @@
       </w:rPr>
     </w:lvl>
   </w:abstractNum>
-  <w:abstractNum w:abstractNumId="13" w15:restartNumberingAfterBreak="0">
+  <w:abstractNum w:abstractNumId="14" w15:restartNumberingAfterBreak="0">
     <w:nsid w:val="580D41DE"/>
     <w:multiLevelType w:val="hybridMultilevel"/>
     <w:tmpl w:val="2C32D41A"/>
@@ -3818,7 +5654,7 @@
       </w:rPr>
     </w:lvl>
   </w:abstractNum>
-  <w:abstractNum w:abstractNumId="14" w15:restartNumberingAfterBreak="0">
+  <w:abstractNum w:abstractNumId="15" w15:restartNumberingAfterBreak="0">
     <w:nsid w:val="5E285F18"/>
     <w:multiLevelType w:val="hybridMultilevel"/>
     <w:tmpl w:val="BAB43FE6"/>
@@ -3904,7 +5740,7 @@
       </w:pPr>
     </w:lvl>
   </w:abstractNum>
-  <w:abstractNum w:abstractNumId="15" w15:restartNumberingAfterBreak="0">
+  <w:abstractNum w:abstractNumId="16" w15:restartNumberingAfterBreak="0">
     <w:nsid w:val="63383912"/>
     <w:multiLevelType w:val="hybridMultilevel"/>
     <w:tmpl w:val="95C413F4"/>
@@ -4044,7 +5880,132 @@
       </w:rPr>
     </w:lvl>
   </w:abstractNum>
-  <w:abstractNum w:abstractNumId="16" w15:restartNumberingAfterBreak="0">
+  <w:abstractNum w:abstractNumId="17" w15:restartNumberingAfterBreak="0">
+    <w:nsid w:val="63AB5731"/>
+    <w:multiLevelType w:val="hybridMultilevel"/>
+    <w:tmpl w:val="6372ACA8"/>
+    <w:lvl w:ilvl="0" w:tplc="3D9252A2">
+      <w:start w:val="1"/>
+      <w:numFmt w:val="bullet"/>
+      <w:pStyle w:val="Heading3Char"/>
+      <w:lvlText w:val="-"/>
+      <w:lvlJc w:val="left"/>
+      <w:pPr>
+        <w:ind w:left="1440" w:hanging="360"/>
+      </w:pPr>
+      <w:rPr>
+        <w:rFonts w:ascii="Arial" w:eastAsia="Arial" w:hAnsi="Arial" w:cs="Arial"/>
+        <w:b w:val="0"/>
+        <w:i w:val="0"/>
+        <w:strike w:val="0"/>
+        <w:dstrike w:val="0"/>
+        <w:color w:val="000000"/>
+        <w:sz w:val="21"/>
+        <w:szCs w:val="21"/>
+        <w:u w:val="none" w:color="000000"/>
+        <w:bdr w:val="none" w:sz="0" w:space="0" w:color="auto"/>
+        <w:shd w:val="clear" w:color="auto" w:fill="auto"/>
+        <w:vertAlign w:val="baseline"/>
+      </w:rPr>
+    </w:lvl>
+    <w:lvl w:ilvl="1" w:tplc="04090003">
+      <w:start w:val="1"/>
+      <w:numFmt w:val="bullet"/>
+      <w:lvlText w:val="o"/>
+      <w:lvlJc w:val="left"/>
+      <w:pPr>
+        <w:ind w:left="2160" w:hanging="360"/>
+      </w:pPr>
+      <w:rPr>
+        <w:rFonts w:ascii="Courier New" w:hAnsi="Courier New" w:cs="Courier New" w:hint="default"/>
+      </w:rPr>
+    </w:lvl>
+    <w:lvl w:ilvl="2" w:tplc="04090005" w:tentative="1">
+      <w:start w:val="1"/>
+      <w:numFmt w:val="bullet"/>
+      <w:lvlText w:val=""/>
+      <w:lvlJc w:val="left"/>
+      <w:pPr>
+        <w:ind w:left="2880" w:hanging="360"/>
+      </w:pPr>
+      <w:rPr>
+        <w:rFonts w:ascii="Wingdings" w:hAnsi="Wingdings" w:hint="default"/>
+      </w:rPr>
+    </w:lvl>
+    <w:lvl w:ilvl="3" w:tplc="04090001" w:tentative="1">
+      <w:start w:val="1"/>
+      <w:numFmt w:val="bullet"/>
+      <w:lvlText w:val=""/>
+      <w:lvlJc w:val="left"/>
+      <w:pPr>
+        <w:ind w:left="3600" w:hanging="360"/>
+      </w:pPr>
+      <w:rPr>
+        <w:rFonts w:ascii="Symbol" w:hAnsi="Symbol" w:hint="default"/>
+      </w:rPr>
+    </w:lvl>
+    <w:lvl w:ilvl="4" w:tplc="04090003" w:tentative="1">
+      <w:start w:val="1"/>
+      <w:numFmt w:val="bullet"/>
+      <w:lvlText w:val="o"/>
+      <w:lvlJc w:val="left"/>
+      <w:pPr>
+        <w:ind w:left="4320" w:hanging="360"/>
+      </w:pPr>
+      <w:rPr>
+        <w:rFonts w:ascii="Courier New" w:hAnsi="Courier New" w:cs="Courier New" w:hint="default"/>
+      </w:rPr>
+    </w:lvl>
+    <w:lvl w:ilvl="5" w:tplc="04090005" w:tentative="1">
+      <w:start w:val="1"/>
+      <w:numFmt w:val="bullet"/>
+      <w:lvlText w:val=""/>
+      <w:lvlJc w:val="left"/>
+      <w:pPr>
+        <w:ind w:left="5040" w:hanging="360"/>
+      </w:pPr>
+      <w:rPr>
+        <w:rFonts w:ascii="Wingdings" w:hAnsi="Wingdings" w:hint="default"/>
+      </w:rPr>
+    </w:lvl>
+    <w:lvl w:ilvl="6" w:tplc="04090001" w:tentative="1">
+      <w:start w:val="1"/>
+      <w:numFmt w:val="bullet"/>
+      <w:lvlText w:val=""/>
+      <w:lvlJc w:val="left"/>
+      <w:pPr>
+        <w:ind w:left="5760" w:hanging="360"/>
+      </w:pPr>
+      <w:rPr>
+        <w:rFonts w:ascii="Symbol" w:hAnsi="Symbol" w:hint="default"/>
+      </w:rPr>
+    </w:lvl>
+    <w:lvl w:ilvl="7" w:tplc="04090003" w:tentative="1">
+      <w:start w:val="1"/>
+      <w:numFmt w:val="bullet"/>
+      <w:lvlText w:val="o"/>
+      <w:lvlJc w:val="left"/>
+      <w:pPr>
+        <w:ind w:left="6480" w:hanging="360"/>
+      </w:pPr>
+      <w:rPr>
+        <w:rFonts w:ascii="Courier New" w:hAnsi="Courier New" w:cs="Courier New" w:hint="default"/>
+      </w:rPr>
+    </w:lvl>
+    <w:lvl w:ilvl="8" w:tplc="04090005" w:tentative="1">
+      <w:start w:val="1"/>
+      <w:numFmt w:val="bullet"/>
+      <w:lvlText w:val=""/>
+      <w:lvlJc w:val="left"/>
+      <w:pPr>
+        <w:ind w:left="7200" w:hanging="360"/>
+      </w:pPr>
+      <w:rPr>
+        <w:rFonts w:ascii="Wingdings" w:hAnsi="Wingdings" w:hint="default"/>
+      </w:rPr>
+    </w:lvl>
+  </w:abstractNum>
+  <w:abstractNum w:abstractNumId="18" w15:restartNumberingAfterBreak="0">
     <w:nsid w:val="6A3F4E75"/>
     <w:multiLevelType w:val="hybridMultilevel"/>
     <w:tmpl w:val="33361A3C"/>
@@ -4130,7 +6091,7 @@
       </w:pPr>
     </w:lvl>
   </w:abstractNum>
-  <w:abstractNum w:abstractNumId="17" w15:restartNumberingAfterBreak="0">
+  <w:abstractNum w:abstractNumId="19" w15:restartNumberingAfterBreak="0">
     <w:nsid w:val="6B5D12FA"/>
     <w:multiLevelType w:val="multilevel"/>
     <w:tmpl w:val="576E720A"/>
@@ -4256,7 +6217,7 @@
       </w:rPr>
     </w:lvl>
   </w:abstractNum>
-  <w:abstractNum w:abstractNumId="18" w15:restartNumberingAfterBreak="0">
+  <w:abstractNum w:abstractNumId="20" w15:restartNumberingAfterBreak="0">
     <w:nsid w:val="723E08FF"/>
     <w:multiLevelType w:val="hybridMultilevel"/>
     <w:tmpl w:val="C8B8D720"/>
@@ -4345,7 +6306,7 @@
       </w:pPr>
     </w:lvl>
   </w:abstractNum>
-  <w:abstractNum w:abstractNumId="19" w15:restartNumberingAfterBreak="0">
+  <w:abstractNum w:abstractNumId="21" w15:restartNumberingAfterBreak="0">
     <w:nsid w:val="73A2696A"/>
     <w:multiLevelType w:val="hybridMultilevel"/>
     <w:tmpl w:val="CA246186"/>
@@ -4431,7 +6392,7 @@
       </w:pPr>
     </w:lvl>
   </w:abstractNum>
-  <w:abstractNum w:abstractNumId="20" w15:restartNumberingAfterBreak="0">
+  <w:abstractNum w:abstractNumId="22" w15:restartNumberingAfterBreak="0">
     <w:nsid w:val="73AB39A7"/>
     <w:multiLevelType w:val="hybridMultilevel"/>
     <w:tmpl w:val="7592D486"/>
@@ -4550,7 +6511,7 @@
       </w:pPr>
     </w:lvl>
   </w:abstractNum>
-  <w:abstractNum w:abstractNumId="21" w15:restartNumberingAfterBreak="0">
+  <w:abstractNum w:abstractNumId="23" w15:restartNumberingAfterBreak="0">
     <w:nsid w:val="73E566E5"/>
     <w:multiLevelType w:val="hybridMultilevel"/>
     <w:tmpl w:val="40DEF55C"/>
@@ -4690,7 +6651,7 @@
       </w:rPr>
     </w:lvl>
   </w:abstractNum>
-  <w:abstractNum w:abstractNumId="22" w15:restartNumberingAfterBreak="0">
+  <w:abstractNum w:abstractNumId="24" w15:restartNumberingAfterBreak="0">
     <w:nsid w:val="743E3299"/>
     <w:multiLevelType w:val="hybridMultilevel"/>
     <w:tmpl w:val="962A5488"/>
@@ -4803,7 +6764,7 @@
       </w:rPr>
     </w:lvl>
   </w:abstractNum>
-  <w:abstractNum w:abstractNumId="23" w15:restartNumberingAfterBreak="0">
+  <w:abstractNum w:abstractNumId="25" w15:restartNumberingAfterBreak="0">
     <w:nsid w:val="78A77769"/>
     <w:multiLevelType w:val="hybridMultilevel"/>
     <w:tmpl w:val="C79AEEA4"/>
@@ -4889,7 +6850,7 @@
       </w:pPr>
     </w:lvl>
   </w:abstractNum>
-  <w:abstractNum w:abstractNumId="24" w15:restartNumberingAfterBreak="0">
+  <w:abstractNum w:abstractNumId="26" w15:restartNumberingAfterBreak="0">
     <w:nsid w:val="7B7E6BD3"/>
     <w:multiLevelType w:val="hybridMultilevel"/>
     <w:tmpl w:val="8B8E6F78"/>
@@ -4975,7 +6936,7 @@
       </w:pPr>
     </w:lvl>
   </w:abstractNum>
-  <w:abstractNum w:abstractNumId="25" w15:restartNumberingAfterBreak="0">
+  <w:abstractNum w:abstractNumId="27" w15:restartNumberingAfterBreak="0">
     <w:nsid w:val="7E6F2DCD"/>
     <w:multiLevelType w:val="hybridMultilevel"/>
     <w:tmpl w:val="8AD69696"/>
@@ -5061,7 +7022,7 @@
       </w:pPr>
     </w:lvl>
   </w:abstractNum>
-  <w:abstractNum w:abstractNumId="26" w15:restartNumberingAfterBreak="0">
+  <w:abstractNum w:abstractNumId="28" w15:restartNumberingAfterBreak="0">
     <w:nsid w:val="7FC335DF"/>
     <w:multiLevelType w:val="hybridMultilevel"/>
     <w:tmpl w:val="EC6A5C5C"/>
@@ -5181,31 +7142,31 @@
     <w:abstractNumId w:val="8"/>
   </w:num>
   <w:num w:numId="3">
-    <w:abstractNumId w:val="12"/>
+    <w:abstractNumId w:val="13"/>
   </w:num>
   <w:num w:numId="4">
     <w:abstractNumId w:val="6"/>
   </w:num>
   <w:num w:numId="5">
-    <w:abstractNumId w:val="21"/>
+    <w:abstractNumId w:val="23"/>
   </w:num>
   <w:num w:numId="6">
+    <w:abstractNumId w:val="12"/>
+  </w:num>
+  <w:num w:numId="7">
     <w:abstractNumId w:val="11"/>
   </w:num>
-  <w:num w:numId="7">
-    <w:abstractNumId w:val="10"/>
-  </w:num>
   <w:num w:numId="8">
-    <w:abstractNumId w:val="17"/>
+    <w:abstractNumId w:val="19"/>
   </w:num>
   <w:num w:numId="9">
-    <w:abstractNumId w:val="13"/>
+    <w:abstractNumId w:val="14"/>
   </w:num>
   <w:num w:numId="10">
-    <w:abstractNumId w:val="20"/>
+    <w:abstractNumId w:val="22"/>
   </w:num>
   <w:num w:numId="11">
-    <w:abstractNumId w:val="15"/>
+    <w:abstractNumId w:val="16"/>
   </w:num>
   <w:num w:numId="12">
     <w:abstractNumId w:val="0"/>
@@ -5214,7 +7175,7 @@
     <w:abstractNumId w:val="4"/>
   </w:num>
   <w:num w:numId="14">
-    <w:abstractNumId w:val="17"/>
+    <w:abstractNumId w:val="19"/>
     <w:lvlOverride w:ilvl="0">
       <w:startOverride w:val="1"/>
     </w:lvlOverride>
@@ -5244,37 +7205,37 @@
     </w:lvlOverride>
   </w:num>
   <w:num w:numId="15">
-    <w:abstractNumId w:val="17"/>
+    <w:abstractNumId w:val="19"/>
   </w:num>
   <w:num w:numId="16">
     <w:abstractNumId w:val="9"/>
   </w:num>
   <w:num w:numId="17">
-    <w:abstractNumId w:val="25"/>
+    <w:abstractNumId w:val="27"/>
   </w:num>
   <w:num w:numId="18">
-    <w:abstractNumId w:val="22"/>
+    <w:abstractNumId w:val="24"/>
   </w:num>
   <w:num w:numId="19">
     <w:abstractNumId w:val="1"/>
   </w:num>
   <w:num w:numId="20">
-    <w:abstractNumId w:val="26"/>
+    <w:abstractNumId w:val="28"/>
   </w:num>
   <w:num w:numId="21">
-    <w:abstractNumId w:val="17"/>
+    <w:abstractNumId w:val="19"/>
   </w:num>
   <w:num w:numId="22">
-    <w:abstractNumId w:val="17"/>
+    <w:abstractNumId w:val="19"/>
   </w:num>
   <w:num w:numId="23">
-    <w:abstractNumId w:val="17"/>
+    <w:abstractNumId w:val="19"/>
   </w:num>
   <w:num w:numId="24">
-    <w:abstractNumId w:val="17"/>
+    <w:abstractNumId w:val="19"/>
   </w:num>
   <w:num w:numId="25">
-    <w:abstractNumId w:val="17"/>
+    <w:abstractNumId w:val="19"/>
     <w:lvlOverride w:ilvl="0">
       <w:startOverride w:val="3"/>
     </w:lvlOverride>
@@ -5304,10 +7265,10 @@
     </w:lvlOverride>
   </w:num>
   <w:num w:numId="26">
-    <w:abstractNumId w:val="17"/>
+    <w:abstractNumId w:val="19"/>
   </w:num>
   <w:num w:numId="27">
-    <w:abstractNumId w:val="17"/>
+    <w:abstractNumId w:val="19"/>
     <w:lvlOverride w:ilvl="0">
       <w:startOverride w:val="3"/>
     </w:lvlOverride>
@@ -5337,67 +7298,73 @@
     </w:lvlOverride>
   </w:num>
   <w:num w:numId="28">
-    <w:abstractNumId w:val="18"/>
+    <w:abstractNumId w:val="20"/>
   </w:num>
   <w:num w:numId="29">
-    <w:abstractNumId w:val="17"/>
+    <w:abstractNumId w:val="19"/>
   </w:num>
   <w:num w:numId="30">
     <w:abstractNumId w:val="3"/>
   </w:num>
   <w:num w:numId="31">
-    <w:abstractNumId w:val="17"/>
+    <w:abstractNumId w:val="19"/>
   </w:num>
   <w:num w:numId="32">
-    <w:abstractNumId w:val="17"/>
+    <w:abstractNumId w:val="19"/>
   </w:num>
   <w:num w:numId="33">
     <w:abstractNumId w:val="2"/>
   </w:num>
   <w:num w:numId="34">
-    <w:abstractNumId w:val="17"/>
+    <w:abstractNumId w:val="19"/>
   </w:num>
   <w:num w:numId="35">
+    <w:abstractNumId w:val="21"/>
+  </w:num>
+  <w:num w:numId="36">
     <w:abstractNumId w:val="19"/>
   </w:num>
-  <w:num w:numId="36">
-    <w:abstractNumId w:val="17"/>
-  </w:num>
   <w:num w:numId="37">
-    <w:abstractNumId w:val="14"/>
+    <w:abstractNumId w:val="15"/>
   </w:num>
   <w:num w:numId="38">
-    <w:abstractNumId w:val="23"/>
+    <w:abstractNumId w:val="25"/>
   </w:num>
   <w:num w:numId="39">
-    <w:abstractNumId w:val="17"/>
+    <w:abstractNumId w:val="19"/>
   </w:num>
   <w:num w:numId="40">
-    <w:abstractNumId w:val="17"/>
+    <w:abstractNumId w:val="19"/>
   </w:num>
   <w:num w:numId="41">
-    <w:abstractNumId w:val="17"/>
+    <w:abstractNumId w:val="19"/>
   </w:num>
   <w:num w:numId="42">
-    <w:abstractNumId w:val="24"/>
+    <w:abstractNumId w:val="26"/>
   </w:num>
   <w:num w:numId="43">
     <w:abstractNumId w:val="7"/>
   </w:num>
   <w:num w:numId="44">
-    <w:abstractNumId w:val="17"/>
+    <w:abstractNumId w:val="19"/>
   </w:num>
   <w:num w:numId="45">
-    <w:abstractNumId w:val="17"/>
+    <w:abstractNumId w:val="19"/>
   </w:num>
   <w:num w:numId="46">
-    <w:abstractNumId w:val="17"/>
+    <w:abstractNumId w:val="19"/>
   </w:num>
   <w:num w:numId="47">
-    <w:abstractNumId w:val="17"/>
+    <w:abstractNumId w:val="19"/>
   </w:num>
   <w:num w:numId="48">
-    <w:abstractNumId w:val="16"/>
+    <w:abstractNumId w:val="18"/>
+  </w:num>
+  <w:num w:numId="49">
+    <w:abstractNumId w:val="10"/>
+  </w:num>
+  <w:num w:numId="50">
+    <w:abstractNumId w:val="17"/>
   </w:num>
   <w:numIdMacAtCleanup w:val="8"/>
 </w:numbering>
@@ -5600,7 +7567,7 @@
     <w:lsdException w:name="Medium Shading 2 Accent 1" w:uiPriority="64"/>
     <w:lsdException w:name="Medium List 1 Accent 1" w:uiPriority="65"/>
     <w:lsdException w:name="Revision" w:semiHidden="1"/>
-    <w:lsdException w:name="List Paragraph" w:uiPriority="0" w:qFormat="1"/>
+    <w:lsdException w:name="List Paragraph" w:uiPriority="34" w:qFormat="1"/>
     <w:lsdException w:name="Quote" w:uiPriority="29" w:qFormat="1"/>
     <w:lsdException w:name="Intense Quote" w:uiPriority="30" w:qFormat="1"/>
     <w:lsdException w:name="Medium List 2 Accent 1" w:uiPriority="66"/>
@@ -5813,7 +7780,7 @@
     <w:link w:val="Heading1Char"/>
     <w:uiPriority w:val="9"/>
     <w:qFormat/>
-    <w:rsid w:val="00C47C21"/>
+    <w:rsid w:val="000B31A6"/>
     <w:pPr>
       <w:keepNext/>
       <w:keepLines/>
@@ -5824,7 +7791,7 @@
       <w:outlineLvl w:val="0"/>
     </w:pPr>
     <w:rPr>
-      <w:rFonts w:ascii="Arial" w:eastAsiaTheme="majorEastAsia" w:hAnsi="Arial" w:cstheme="majorBidi"/>
+      <w:rFonts w:eastAsia="Times New Roman" w:cstheme="majorBidi"/>
       <w:b/>
       <w:caps/>
       <w:color w:val="000000" w:themeColor="text1"/>
@@ -6106,9 +8073,9 @@
     <w:basedOn w:val="DefaultParagraphFont"/>
     <w:link w:val="Heading1"/>
     <w:uiPriority w:val="9"/>
-    <w:rsid w:val="00C47C21"/>
+    <w:rsid w:val="000B31A6"/>
     <w:rPr>
-      <w:rFonts w:ascii="Arial" w:eastAsiaTheme="majorEastAsia" w:hAnsi="Arial" w:cstheme="majorBidi"/>
+      <w:rFonts w:ascii="Times New Roman" w:eastAsia="Times New Roman" w:hAnsi="Times New Roman" w:cstheme="majorBidi"/>
       <w:b/>
       <w:caps/>
       <w:color w:val="000000" w:themeColor="text1"/>
@@ -6344,6 +8311,7 @@
   <w:style w:type="paragraph" w:styleId="ListParagraph">
     <w:name w:val="List Paragraph"/>
     <w:basedOn w:val="Normal"/>
+    <w:uiPriority w:val="34"/>
     <w:qFormat/>
     <w:rsid w:val="00797D2D"/>
     <w:pPr>
@@ -6481,6 +8449,22 @@
         <w:insideV w:val="single" w:sz="4" w:space="0" w:color="auto"/>
       </w:tblBorders>
     </w:tblPr>
+  </w:style>
+  <w:style w:type="paragraph" w:customStyle="1" w:styleId="template">
+    <w:name w:val="template"/>
+    <w:basedOn w:val="Normal"/>
+    <w:rsid w:val="00046F6B"/>
+    <w:pPr>
+      <w:spacing w:after="0" w:line="240" w:lineRule="exact"/>
+      <w:ind w:firstLine="0"/>
+    </w:pPr>
+    <w:rPr>
+      <w:rFonts w:ascii="Arial" w:eastAsia="Times New Roman" w:hAnsi="Arial" w:cs="Times New Roman"/>
+      <w:i/>
+      <w:sz w:val="22"/>
+      <w:szCs w:val="20"/>
+      <w:lang w:eastAsia="en-US"/>
+    </w:rPr>
   </w:style>
 </w:styles>
 </file>
@@ -6751,7 +8735,7 @@
 </file>
 
 <file path=customXml/itemProps1.xml><?xml version="1.0" encoding="utf-8"?>
-<ds:datastoreItem xmlns:ds="http://schemas.openxmlformats.org/officeDocument/2006/customXml" ds:itemID="{F8C9FB98-8463-4BAE-A844-5DCDE96CD313}">
+<ds:datastoreItem xmlns:ds="http://schemas.openxmlformats.org/officeDocument/2006/customXml" ds:itemID="{D0C44AE8-21DB-4E11-8078-C1E546C99BC8}">
   <ds:schemaRefs>
     <ds:schemaRef ds:uri="http://schemas.openxmlformats.org/officeDocument/2006/bibliography"/>
   </ds:schemaRefs>

</xml_diff>